<commit_message>
feat(infra): agregar Config Server al monorepo de microservicios
</commit_message>
<xml_diff>
--- a/desing/plan de implementacion.docx
+++ b/desing/plan de implementacion.docx
@@ -70,42 +70,70 @@
           <w:ilvl w:val="0"/>
           <w:numId w:val="1"/>
         </w:numPr>
-      </w:pPr>
-      <w:r>
+        <w:rPr>
+          <w:color w:val="EE0000"/>
+        </w:rPr>
+      </w:pPr>
+      <w:r>
+        <w:rPr>
+          <w:color w:val="EE0000"/>
+        </w:rPr>
         <w:t xml:space="preserve">Crear un </w:t>
       </w:r>
       <w:r>
         <w:rPr>
           <w:b/>
           <w:bCs/>
+          <w:color w:val="EE0000"/>
         </w:rPr>
         <w:t>repositorio Git</w:t>
       </w:r>
       <w:r>
+        <w:rPr>
+          <w:color w:val="EE0000"/>
+        </w:rPr>
         <w:t xml:space="preserve"> (puede ser </w:t>
       </w:r>
       <w:proofErr w:type="spellStart"/>
       <w:r>
+        <w:rPr>
+          <w:color w:val="EE0000"/>
+        </w:rPr>
         <w:t>monorepo</w:t>
       </w:r>
       <w:proofErr w:type="spellEnd"/>
       <w:r>
+        <w:rPr>
+          <w:color w:val="EE0000"/>
+        </w:rPr>
         <w:t xml:space="preserve"> con carpetas /</w:t>
       </w:r>
       <w:proofErr w:type="spellStart"/>
       <w:r>
+        <w:rPr>
+          <w:color w:val="EE0000"/>
+        </w:rPr>
         <w:t>user-service</w:t>
       </w:r>
       <w:proofErr w:type="spellEnd"/>
       <w:r>
+        <w:rPr>
+          <w:color w:val="EE0000"/>
+        </w:rPr>
         <w:t>, /</w:t>
       </w:r>
       <w:proofErr w:type="spellStart"/>
       <w:r>
+        <w:rPr>
+          <w:color w:val="EE0000"/>
+        </w:rPr>
         <w:t>product-service</w:t>
       </w:r>
       <w:proofErr w:type="spellEnd"/>
       <w:r>
+        <w:rPr>
+          <w:color w:val="EE0000"/>
+        </w:rPr>
         <w:t>, etc., o repos separados).</w:t>
       </w:r>
     </w:p>
@@ -115,8 +143,14 @@
           <w:ilvl w:val="0"/>
           <w:numId w:val="1"/>
         </w:numPr>
-      </w:pPr>
-      <w:r>
+        <w:rPr>
+          <w:color w:val="EE0000"/>
+        </w:rPr>
+      </w:pPr>
+      <w:r>
+        <w:rPr>
+          <w:color w:val="EE0000"/>
+        </w:rPr>
         <w:t xml:space="preserve">Configurar un </w:t>
       </w:r>
       <w:proofErr w:type="spellStart"/>
@@ -124,6 +158,7 @@
         <w:rPr>
           <w:b/>
           <w:bCs/>
+          <w:color w:val="EE0000"/>
         </w:rPr>
         <w:t>Config</w:t>
       </w:r>
@@ -132,10 +167,14 @@
         <w:rPr>
           <w:b/>
           <w:bCs/>
+          <w:color w:val="EE0000"/>
         </w:rPr>
         <w:t xml:space="preserve"> Server</w:t>
       </w:r>
       <w:r>
+        <w:rPr>
+          <w:color w:val="EE0000"/>
+        </w:rPr>
         <w:t xml:space="preserve"> con un repositorio de configuración.</w:t>
       </w:r>
     </w:p>
@@ -202,7 +241,7 @@
     <w:p>
       <w:r>
         <w:pict w14:anchorId="3E70176C">
-          <v:rect id="_x0000_i1085" style="width:0;height:1.5pt" o:hralign="center" o:hrstd="t" o:hr="t" fillcolor="#a0a0a0" stroked="f"/>
+          <v:rect id="_x0000_i1025" style="width:0;height:1.5pt" o:hralign="center" o:hrstd="t" o:hr="t" fillcolor="#a0a0a0" stroked="f"/>
         </w:pict>
       </w:r>
     </w:p>
@@ -348,7 +387,7 @@
     <w:p>
       <w:r>
         <w:pict w14:anchorId="6D3F522A">
-          <v:rect id="_x0000_i1086" style="width:0;height:1.5pt" o:hralign="center" o:hrstd="t" o:hr="t" fillcolor="#a0a0a0" stroked="f"/>
+          <v:rect id="_x0000_i1026" style="width:0;height:1.5pt" o:hralign="center" o:hrstd="t" o:hr="t" fillcolor="#a0a0a0" stroked="f"/>
         </w:pict>
       </w:r>
     </w:p>
@@ -539,7 +578,7 @@
     <w:p>
       <w:r>
         <w:pict w14:anchorId="313FFD7C">
-          <v:rect id="_x0000_i1087" style="width:0;height:1.5pt" o:hralign="center" o:hrstd="t" o:hr="t" fillcolor="#a0a0a0" stroked="f"/>
+          <v:rect id="_x0000_i1027" style="width:0;height:1.5pt" o:hralign="center" o:hrstd="t" o:hr="t" fillcolor="#a0a0a0" stroked="f"/>
         </w:pict>
       </w:r>
     </w:p>
@@ -774,7 +813,7 @@
     <w:p>
       <w:r>
         <w:pict w14:anchorId="7EEC4AFF">
-          <v:rect id="_x0000_i1088" style="width:0;height:1.5pt" o:hralign="center" o:hrstd="t" o:hr="t" fillcolor="#a0a0a0" stroked="f"/>
+          <v:rect id="_x0000_i1028" style="width:0;height:1.5pt" o:hralign="center" o:hrstd="t" o:hr="t" fillcolor="#a0a0a0" stroked="f"/>
         </w:pict>
       </w:r>
     </w:p>
@@ -954,7 +993,7 @@
     <w:p>
       <w:r>
         <w:pict w14:anchorId="4A060761">
-          <v:rect id="_x0000_i1089" style="width:0;height:1.5pt" o:hralign="center" o:hrstd="t" o:hr="t" fillcolor="#a0a0a0" stroked="f"/>
+          <v:rect id="_x0000_i1029" style="width:0;height:1.5pt" o:hralign="center" o:hrstd="t" o:hr="t" fillcolor="#a0a0a0" stroked="f"/>
         </w:pict>
       </w:r>
     </w:p>
@@ -1151,7 +1190,7 @@
     <w:p>
       <w:r>
         <w:pict w14:anchorId="6456000F">
-          <v:rect id="_x0000_i1090" style="width:0;height:1.5pt" o:hralign="center" o:hrstd="t" o:hr="t" fillcolor="#a0a0a0" stroked="f"/>
+          <v:rect id="_x0000_i1030" style="width:0;height:1.5pt" o:hralign="center" o:hrstd="t" o:hr="t" fillcolor="#a0a0a0" stroked="f"/>
         </w:pict>
       </w:r>
     </w:p>
@@ -1258,7 +1297,7 @@
     <w:p>
       <w:r>
         <w:pict w14:anchorId="524D27E6">
-          <v:rect id="_x0000_i1091" style="width:0;height:1.5pt" o:hralign="center" o:hrstd="t" o:hr="t" fillcolor="#a0a0a0" stroked="f"/>
+          <v:rect id="_x0000_i1031" style="width:0;height:1.5pt" o:hralign="center" o:hrstd="t" o:hr="t" fillcolor="#a0a0a0" stroked="f"/>
         </w:pict>
       </w:r>
     </w:p>
@@ -1455,7 +1494,7 @@
     <w:p>
       <w:r>
         <w:pict w14:anchorId="75008455">
-          <v:rect id="_x0000_i1092" style="width:0;height:1.5pt" o:hralign="center" o:hrstd="t" o:hr="t" fillcolor="#a0a0a0" stroked="f"/>
+          <v:rect id="_x0000_i1032" style="width:0;height:1.5pt" o:hralign="center" o:hrstd="t" o:hr="t" fillcolor="#a0a0a0" stroked="f"/>
         </w:pict>
       </w:r>
     </w:p>
@@ -1646,7 +1685,7 @@
     <w:p>
       <w:r>
         <w:pict w14:anchorId="2FE1B2A8">
-          <v:rect id="_x0000_i1093" style="width:0;height:1.5pt" o:hralign="center" o:hrstd="t" o:hr="t" fillcolor="#a0a0a0" stroked="f"/>
+          <v:rect id="_x0000_i1033" style="width:0;height:1.5pt" o:hralign="center" o:hrstd="t" o:hr="t" fillcolor="#a0a0a0" stroked="f"/>
         </w:pict>
       </w:r>
     </w:p>
@@ -1859,7 +1898,7 @@
     <w:p>
       <w:r>
         <w:pict w14:anchorId="008FA197">
-          <v:rect id="_x0000_i1094" style="width:0;height:1.5pt" o:hralign="center" o:hrstd="t" o:hr="t" fillcolor="#a0a0a0" stroked="f"/>
+          <v:rect id="_x0000_i1034" style="width:0;height:1.5pt" o:hralign="center" o:hrstd="t" o:hr="t" fillcolor="#a0a0a0" stroked="f"/>
         </w:pict>
       </w:r>
     </w:p>
@@ -4012,6 +4051,7 @@
   <w:style w:type="character" w:default="1" w:styleId="Fuentedeprrafopredeter">
     <w:name w:val="Default Paragraph Font"/>
     <w:uiPriority w:val="1"/>
+    <w:semiHidden/>
     <w:unhideWhenUsed/>
   </w:style>
   <w:style w:type="table" w:default="1" w:styleId="Tablanormal">

</xml_diff>

<commit_message>
feat(gateway): add basic API Gateway with routing to User Service
</commit_message>
<xml_diff>
--- a/desing/plan de implementacion.docx
+++ b/desing/plan de implementacion.docx
@@ -184,18 +184,28 @@
           <w:ilvl w:val="0"/>
           <w:numId w:val="1"/>
         </w:numPr>
-      </w:pPr>
-      <w:r>
+        <w:rPr>
+          <w:color w:val="EE0000"/>
+        </w:rPr>
+      </w:pPr>
+      <w:r>
+        <w:rPr>
+          <w:color w:val="EE0000"/>
+        </w:rPr>
         <w:t xml:space="preserve">Montar un </w:t>
       </w:r>
       <w:r>
         <w:rPr>
           <w:b/>
           <w:bCs/>
+          <w:color w:val="EE0000"/>
         </w:rPr>
         <w:t>Eureka Server</w:t>
       </w:r>
       <w:r>
+        <w:rPr>
+          <w:color w:val="EE0000"/>
+        </w:rPr>
         <w:t xml:space="preserve"> (descubrimiento de servicios).</w:t>
       </w:r>
     </w:p>
@@ -207,16 +217,23 @@
         </w:numPr>
       </w:pPr>
       <w:r>
+        <w:rPr>
+          <w:color w:val="EE0000"/>
+        </w:rPr>
         <w:t xml:space="preserve">Levantar un </w:t>
       </w:r>
       <w:r>
         <w:rPr>
           <w:b/>
           <w:bCs/>
+          <w:color w:val="EE0000"/>
         </w:rPr>
         <w:t>API Gateway</w:t>
       </w:r>
       <w:r>
+        <w:rPr>
+          <w:color w:val="EE0000"/>
+        </w:rPr>
         <w:t xml:space="preserve"> básico.</w:t>
       </w:r>
       <w:r>

</xml_diff>

<commit_message>
feat(security): integrate Keycloak authentication in API Gateway with JWT validation
</commit_message>
<xml_diff>
--- a/desing/plan de implementacion.docx
+++ b/desing/plan de implementacion.docx
@@ -314,8 +314,14 @@
           <w:ilvl w:val="0"/>
           <w:numId w:val="2"/>
         </w:numPr>
-      </w:pPr>
-      <w:r>
+        <w:rPr>
+          <w:color w:val="EE0000"/>
+        </w:rPr>
+      </w:pPr>
+      <w:r>
+        <w:rPr>
+          <w:color w:val="EE0000"/>
+        </w:rPr>
         <w:t xml:space="preserve">Instalar y configurar </w:t>
       </w:r>
       <w:proofErr w:type="spellStart"/>
@@ -323,11 +329,15 @@
         <w:rPr>
           <w:b/>
           <w:bCs/>
+          <w:color w:val="EE0000"/>
         </w:rPr>
         <w:t>Keycloak</w:t>
       </w:r>
       <w:proofErr w:type="spellEnd"/>
       <w:r>
+        <w:rPr>
+          <w:color w:val="EE0000"/>
+        </w:rPr>
         <w:t xml:space="preserve"> en local (con Docker es lo más rápido).</w:t>
       </w:r>
     </w:p>
@@ -337,8 +347,14 @@
           <w:ilvl w:val="0"/>
           <w:numId w:val="2"/>
         </w:numPr>
-      </w:pPr>
-      <w:r>
+        <w:rPr>
+          <w:color w:val="EE0000"/>
+        </w:rPr>
+      </w:pPr>
+      <w:r>
+        <w:rPr>
+          <w:color w:val="EE0000"/>
+        </w:rPr>
         <w:t xml:space="preserve">Crear un </w:t>
       </w:r>
       <w:proofErr w:type="spellStart"/>
@@ -346,11 +362,15 @@
         <w:rPr>
           <w:b/>
           <w:bCs/>
+          <w:color w:val="EE0000"/>
         </w:rPr>
         <w:t>realm</w:t>
       </w:r>
       <w:proofErr w:type="spellEnd"/>
       <w:r>
+        <w:rPr>
+          <w:color w:val="EE0000"/>
+        </w:rPr>
         <w:t xml:space="preserve"> y definir roles básicos (ej. ADMIN, USER).</w:t>
       </w:r>
     </w:p>
@@ -362,24 +382,37 @@
         </w:numPr>
       </w:pPr>
       <w:r>
+        <w:rPr>
+          <w:color w:val="EE0000"/>
+        </w:rPr>
         <w:t xml:space="preserve">Configurar el </w:t>
       </w:r>
       <w:r>
         <w:rPr>
           <w:b/>
           <w:bCs/>
+          <w:color w:val="EE0000"/>
         </w:rPr>
         <w:t>API Gateway</w:t>
       </w:r>
       <w:r>
+        <w:rPr>
+          <w:color w:val="EE0000"/>
+        </w:rPr>
         <w:t xml:space="preserve"> para validar tokens JWT de </w:t>
       </w:r>
       <w:proofErr w:type="spellStart"/>
       <w:r>
+        <w:rPr>
+          <w:color w:val="EE0000"/>
+        </w:rPr>
         <w:t>Keycloak</w:t>
       </w:r>
       <w:proofErr w:type="spellEnd"/>
       <w:r>
+        <w:rPr>
+          <w:color w:val="EE0000"/>
+        </w:rPr>
         <w:t>.</w:t>
       </w:r>
       <w:r>

</xml_diff>

<commit_message>
feat(customer-service): implement full CRUD with hexagonal architecture, Swagger docs and tests
- Added domain model Customer
- Implemented DTOs (Create, Update, Response)
- Added ports (in/out) and use cases (Create, Update with partial updates, Get, Delete)
- Implemented persistence adapter with JPA repository
- Added REST controller with Swagger/OpenAPI annotations
- Configured manual mapper (DTO <-> Domain <-> Entity)
- Integrated Actuator + Prometheus metrics
- Added global exception handler with unified error responses
- Implemented unit tests for all services (Create, Update, Get, Delete)
- Updated project README with architecture diagram and usage examples
</commit_message>
<xml_diff>
--- a/desing/plan de implementacion.docx
+++ b/desing/plan de implementacion.docx
@@ -731,12 +731,16 @@
           <w:ilvl w:val="0"/>
           <w:numId w:val="4"/>
         </w:numPr>
-      </w:pPr>
-      <w:proofErr w:type="spellStart"/>
-      <w:r>
-        <w:rPr>
-          <w:b/>
-          <w:bCs/>
+        <w:rPr>
+          <w:color w:val="EE0000"/>
+        </w:rPr>
+      </w:pPr>
+      <w:proofErr w:type="spellStart"/>
+      <w:r>
+        <w:rPr>
+          <w:b/>
+          <w:bCs/>
+          <w:color w:val="EE0000"/>
         </w:rPr>
         <w:t>Product</w:t>
       </w:r>
@@ -745,6 +749,7 @@
         <w:rPr>
           <w:b/>
           <w:bCs/>
+          <w:color w:val="EE0000"/>
         </w:rPr>
         <w:t xml:space="preserve"> </w:t>
       </w:r>
@@ -753,19 +758,29 @@
         <w:rPr>
           <w:b/>
           <w:bCs/>
+          <w:color w:val="EE0000"/>
         </w:rPr>
         <w:t>Service</w:t>
       </w:r>
       <w:proofErr w:type="spellEnd"/>
       <w:r>
+        <w:rPr>
+          <w:color w:val="EE0000"/>
+        </w:rPr>
         <w:t xml:space="preserve"> – CRUD de productos + métricas con </w:t>
       </w:r>
       <w:proofErr w:type="spellStart"/>
       <w:r>
+        <w:rPr>
+          <w:color w:val="EE0000"/>
+        </w:rPr>
         <w:t>Actuator</w:t>
       </w:r>
       <w:proofErr w:type="spellEnd"/>
       <w:r>
+        <w:rPr>
+          <w:color w:val="EE0000"/>
+        </w:rPr>
         <w:t>.</w:t>
       </w:r>
     </w:p>

</xml_diff>